<commit_message>
updated thoughts and plans
</commit_message>
<xml_diff>
--- a/Sustainability Score Framework.docx
+++ b/Sustainability Score Framework.docx
@@ -5,6 +5,9 @@
     <w:p>
       <w:r>
         <w:t>Grand Vision: Sustainability scores for everyone</w:t>
+      </w:r>
+      <w:r>
+        <w:t xml:space="preserve">. </w:t>
       </w:r>
     </w:p>
     <w:p/>
@@ -23,6 +26,51 @@
         <w:t>Immediate vision: Sustainability scoring for projects</w:t>
       </w:r>
     </w:p>
+    <w:p>
+      <w:pPr>
+        <w:rPr>
+          <w:b/>
+          <w:bCs/>
+        </w:rPr>
+      </w:pPr>
+      <w:r>
+        <w:rPr>
+          <w:b/>
+          <w:bCs/>
+        </w:rPr>
+        <w:t>Thoughts from 12/6/24:</w:t>
+      </w:r>
+    </w:p>
+    <w:p>
+      <w:pPr>
+        <w:rPr>
+          <w:b/>
+          <w:bCs/>
+        </w:rPr>
+      </w:pPr>
+      <w:r>
+        <w:rPr>
+          <w:b/>
+          <w:bCs/>
+        </w:rPr>
+        <w:t>Watch for reporting by companies in Annual Reports to see what information is there and create ontology or use for model training.</w:t>
+      </w:r>
+    </w:p>
+    <w:p>
+      <w:pPr>
+        <w:rPr>
+          <w:b/>
+          <w:bCs/>
+        </w:rPr>
+      </w:pPr>
+      <w:r>
+        <w:rPr>
+          <w:b/>
+          <w:bCs/>
+        </w:rPr>
+        <w:t>A KG paired with LLM could enable it to find and document information and criteria used by companies for climate disclosures AND it could help companies find ways (maybe even creative ways) to enable decarbonization.</w:t>
+      </w:r>
+    </w:p>
     <w:p/>
     <w:p>
       <w:pPr>
@@ -123,15 +171,7 @@
         </w:numPr>
       </w:pPr>
       <w:r>
-        <w:t xml:space="preserve">How many points do I earn for Envision credit </w:t>
-      </w:r>
-      <w:proofErr w:type="gramStart"/>
-      <w:r>
-        <w:t>XX.ZZ</w:t>
-      </w:r>
-      <w:proofErr w:type="gramEnd"/>
-      <w:r>
-        <w:t>?</w:t>
+        <w:t>How many points do I earn for Envision credit XX.ZZ?</w:t>
       </w:r>
     </w:p>
     <w:p>
@@ -155,15 +195,7 @@
         </w:numPr>
       </w:pPr>
       <w:r>
-        <w:t xml:space="preserve">Tell me how to earn points for Envision credit </w:t>
-      </w:r>
-      <w:proofErr w:type="gramStart"/>
-      <w:r>
-        <w:t>ZZ.XX</w:t>
-      </w:r>
-      <w:proofErr w:type="gramEnd"/>
-      <w:r>
-        <w:t>?</w:t>
+        <w:t>Tell me how to earn points for Envision credit ZZ.XX?</w:t>
       </w:r>
     </w:p>
     <w:p>
@@ -175,15 +207,7 @@
         </w:numPr>
       </w:pPr>
       <w:r>
-        <w:t xml:space="preserve">What tips do you have to help me meet Envision credit </w:t>
-      </w:r>
-      <w:proofErr w:type="gramStart"/>
-      <w:r>
-        <w:t>ZZ.XX</w:t>
-      </w:r>
-      <w:proofErr w:type="gramEnd"/>
-      <w:r>
-        <w:t>?</w:t>
+        <w:t>What tips do you have to help me meet Envision credit ZZ.XX?</w:t>
       </w:r>
     </w:p>
     <w:p/>
@@ -263,6 +287,7 @@
         </w:numPr>
       </w:pPr>
       <w:r>
+        <w:lastRenderedPageBreak/>
         <w:t>Tool tells them how they’ve scored in each metric.</w:t>
       </w:r>
     </w:p>
@@ -323,15 +348,7 @@
         </w:numPr>
       </w:pPr>
       <w:r>
-        <w:t xml:space="preserve">Measure how much </w:t>
-      </w:r>
-      <w:proofErr w:type="spellStart"/>
-      <w:r>
-        <w:t>sharerides</w:t>
-      </w:r>
-      <w:proofErr w:type="spellEnd"/>
-      <w:r>
-        <w:t xml:space="preserve"> are used</w:t>
+        <w:t>Measure how much sharerides are used</w:t>
       </w:r>
     </w:p>
     <w:p>
@@ -343,7 +360,6 @@
         </w:numPr>
       </w:pPr>
       <w:r>
-        <w:lastRenderedPageBreak/>
         <w:t>Background check</w:t>
       </w:r>
     </w:p>
@@ -526,6 +542,7 @@
         </w:numPr>
       </w:pPr>
       <w:r>
+        <w:lastRenderedPageBreak/>
         <w:t>Online survey: Create a short survey using free tools like Google Forms or SurveyMonkey. Ask potential users about their interest in such a system, what factors they think should be included, and if they'd use it. Share the survey on social media and relevant forums.</w:t>
       </w:r>
     </w:p>
@@ -538,15 +555,7 @@
         </w:numPr>
       </w:pPr>
       <w:r>
-        <w:t xml:space="preserve">Mock-up landing page: Design a simple landing page describing your product. Use tools like </w:t>
-      </w:r>
-      <w:proofErr w:type="spellStart"/>
-      <w:r>
-        <w:t>Wix</w:t>
-      </w:r>
-      <w:proofErr w:type="spellEnd"/>
-      <w:r>
-        <w:t xml:space="preserve"> or Carrd to create it for free. Include a sign-up form for interested users and track how many people sign up.</w:t>
+        <w:t>Mock-up landing page: Design a simple landing page describing your product. Use tools like Wix or Carrd to create it for free. Include a sign-up form for interested users and track how many people sign up.</w:t>
       </w:r>
     </w:p>
     <w:p>
@@ -558,7 +567,6 @@
         </w:numPr>
       </w:pPr>
       <w:r>
-        <w:lastRenderedPageBreak/>
         <w:t>Social media experiment: Create social media posts describing your idea and gauge interest through likes, comments, and shares. Use hashtags related to sustainability to reach your target audience.</w:t>
       </w:r>
     </w:p>

</xml_diff>